<commit_message>
Updated report and UML diagram
</commit_message>
<xml_diff>
--- a/Богатов А. Программирование_5.docx
+++ b/Богатов А. Программирование_5.docx
@@ -1117,29 +1117,7 @@
           <w:szCs w:val="21"/>
           <w:lang w:eastAsia="ru-RU"/>
         </w:rPr>
-        <w:t xml:space="preserve"> прав доступа к файлу и </w:t>
-      </w:r>
-      <w:proofErr w:type="gramStart"/>
-      <w:r>
-        <w:rPr>
-          <w:rFonts w:ascii="Helvetica" w:eastAsia="Times New Roman" w:hAnsi="Helvetica" w:cs="Helvetica"/>
-          <w:color w:val="333333"/>
-          <w:sz w:val="21"/>
-          <w:szCs w:val="21"/>
-          <w:lang w:eastAsia="ru-RU"/>
-        </w:rPr>
-        <w:t>т.п.</w:t>
-      </w:r>
-      <w:proofErr w:type="gramEnd"/>
-      <w:r>
-        <w:rPr>
-          <w:rFonts w:ascii="Helvetica" w:eastAsia="Times New Roman" w:hAnsi="Helvetica" w:cs="Helvetica"/>
-          <w:color w:val="333333"/>
-          <w:sz w:val="21"/>
-          <w:szCs w:val="21"/>
-          <w:lang w:eastAsia="ru-RU"/>
-        </w:rPr>
-        <w:t>).</w:t>
+        <w:t xml:space="preserve"> прав доступа к файлу и т.п.).</w:t>
       </w:r>
     </w:p>
     <w:p>
@@ -1242,29 +1220,7 @@
           <w:szCs w:val="21"/>
           <w:lang w:eastAsia="ru-RU"/>
         </w:rPr>
-        <w:t xml:space="preserve"> : вывести в стандартный поток вывода информацию о коллекции (тип, дата инициализации, количество элементов и </w:t>
-      </w:r>
-      <w:proofErr w:type="gramStart"/>
-      <w:r>
-        <w:rPr>
-          <w:rFonts w:ascii="Helvetica" w:eastAsia="Times New Roman" w:hAnsi="Helvetica" w:cs="Helvetica"/>
-          <w:color w:val="333333"/>
-          <w:sz w:val="21"/>
-          <w:szCs w:val="21"/>
-          <w:lang w:eastAsia="ru-RU"/>
-        </w:rPr>
-        <w:t>т.д.</w:t>
-      </w:r>
-      <w:proofErr w:type="gramEnd"/>
-      <w:r>
-        <w:rPr>
-          <w:rFonts w:ascii="Helvetica" w:eastAsia="Times New Roman" w:hAnsi="Helvetica" w:cs="Helvetica"/>
-          <w:color w:val="333333"/>
-          <w:sz w:val="21"/>
-          <w:szCs w:val="21"/>
-          <w:lang w:eastAsia="ru-RU"/>
-        </w:rPr>
-        <w:t>)</w:t>
+        <w:t> : вывести в стандартный поток вывода информацию о коллекции (тип, дата инициализации, количество элементов и т.д.)</w:t>
       </w:r>
     </w:p>
     <w:p>
@@ -2398,29 +2354,7 @@
           <w:szCs w:val="21"/>
           <w:lang w:eastAsia="ru-RU"/>
         </w:rPr>
-        <w:t xml:space="preserve">; введена строка вместо числа; введённое число не входит в указанные границы и </w:t>
-      </w:r>
-      <w:proofErr w:type="gramStart"/>
-      <w:r>
-        <w:rPr>
-          <w:rFonts w:ascii="Helvetica" w:eastAsia="Times New Roman" w:hAnsi="Helvetica" w:cs="Helvetica"/>
-          <w:color w:val="333333"/>
-          <w:sz w:val="21"/>
-          <w:szCs w:val="21"/>
-          <w:lang w:eastAsia="ru-RU"/>
-        </w:rPr>
-        <w:t>т.п.</w:t>
-      </w:r>
-      <w:proofErr w:type="gramEnd"/>
-      <w:r>
-        <w:rPr>
-          <w:rFonts w:ascii="Helvetica" w:eastAsia="Times New Roman" w:hAnsi="Helvetica" w:cs="Helvetica"/>
-          <w:color w:val="333333"/>
-          <w:sz w:val="21"/>
-          <w:szCs w:val="21"/>
-          <w:lang w:eastAsia="ru-RU"/>
-        </w:rPr>
-        <w:t>) должно быть показано сообщение об ошибке и предложено повторить ввод поля.</w:t>
+        <w:t>; введена строка вместо числа; введённое число не входит в указанные границы и т.п.) должно быть показано сообщение об ошибке и предложено повторить ввод поля.</w:t>
       </w:r>
     </w:p>
     <w:p>
@@ -6093,18 +6027,7 @@
             <w:szCs w:val="24"/>
             <w:lang w:val="en-US"/>
           </w:rPr>
-          <w:t>githu</w:t>
-        </w:r>
-        <w:r>
-          <w:rPr>
-            <w:rStyle w:val="a7"/>
-            <w:rFonts w:ascii="Times New Roman" w:hAnsi="Times New Roman"/>
-            <w:bCs/>
-            <w:sz w:val="24"/>
-            <w:szCs w:val="24"/>
-            <w:lang w:val="en-US"/>
-          </w:rPr>
-          <w:t>b</w:t>
+          <w:t>github</w:t>
         </w:r>
         <w:proofErr w:type="spellEnd"/>
         <w:r>
@@ -6201,26 +6124,6 @@
           <w:sz w:val="24"/>
           <w:szCs w:val="24"/>
         </w:rPr>
-        <w:t>Результат работы программы:</w:t>
-      </w:r>
-    </w:p>
-    <w:p>
-      <w:pPr>
-        <w:jc w:val="both"/>
-        <w:rPr>
-          <w:rFonts w:ascii="Times New Roman" w:hAnsi="Times New Roman"/>
-          <w:b/>
-          <w:sz w:val="24"/>
-          <w:szCs w:val="24"/>
-        </w:rPr>
-      </w:pPr>
-      <w:r>
-        <w:rPr>
-          <w:rFonts w:ascii="Times New Roman" w:hAnsi="Times New Roman"/>
-          <w:b/>
-          <w:sz w:val="24"/>
-          <w:szCs w:val="24"/>
-        </w:rPr>
         <w:t>Вывод:</w:t>
       </w:r>
     </w:p>
@@ -6234,6 +6137,127 @@
           <w:szCs w:val="24"/>
         </w:rPr>
       </w:pPr>
+      <w:r>
+        <w:rPr>
+          <w:rFonts w:ascii="Times New Roman" w:hAnsi="Times New Roman"/>
+          <w:bCs/>
+          <w:sz w:val="24"/>
+          <w:szCs w:val="24"/>
+        </w:rPr>
+        <w:t>В процессе выполнения данной лабораторной работы я изучил рабо</w:t>
+      </w:r>
+      <w:r>
+        <w:rPr>
+          <w:rFonts w:ascii="Times New Roman" w:hAnsi="Times New Roman"/>
+          <w:bCs/>
+          <w:sz w:val="24"/>
+          <w:szCs w:val="24"/>
+        </w:rPr>
+        <w:t>ту с коллекциями, вводом</w:t>
+      </w:r>
+      <w:r>
+        <w:rPr>
+          <w:rFonts w:ascii="Times New Roman" w:hAnsi="Times New Roman"/>
+          <w:bCs/>
+          <w:sz w:val="24"/>
+          <w:szCs w:val="24"/>
+        </w:rPr>
+        <w:t>/</w:t>
+      </w:r>
+      <w:r>
+        <w:rPr>
+          <w:rFonts w:ascii="Times New Roman" w:hAnsi="Times New Roman"/>
+          <w:bCs/>
+          <w:sz w:val="24"/>
+          <w:szCs w:val="24"/>
+        </w:rPr>
+        <w:t>выводом, файлами</w:t>
+      </w:r>
+      <w:r>
+        <w:rPr>
+          <w:rFonts w:ascii="Times New Roman" w:hAnsi="Times New Roman"/>
+          <w:bCs/>
+          <w:sz w:val="24"/>
+          <w:szCs w:val="24"/>
+        </w:rPr>
+        <w:t xml:space="preserve">, </w:t>
+      </w:r>
+      <w:proofErr w:type="spellStart"/>
+      <w:r>
+        <w:rPr>
+          <w:rFonts w:ascii="Times New Roman" w:hAnsi="Times New Roman"/>
+          <w:bCs/>
+          <w:sz w:val="24"/>
+          <w:szCs w:val="24"/>
+        </w:rPr>
+        <w:t>сериализацией</w:t>
+      </w:r>
+      <w:proofErr w:type="spellEnd"/>
+      <w:r>
+        <w:rPr>
+          <w:rFonts w:ascii="Times New Roman" w:hAnsi="Times New Roman"/>
+          <w:bCs/>
+          <w:sz w:val="24"/>
+          <w:szCs w:val="24"/>
+        </w:rPr>
+        <w:t xml:space="preserve"> данных из файла, а также утилитой </w:t>
+      </w:r>
+      <w:r>
+        <w:rPr>
+          <w:rFonts w:ascii="Times New Roman" w:hAnsi="Times New Roman"/>
+          <w:bCs/>
+          <w:sz w:val="24"/>
+          <w:szCs w:val="24"/>
+          <w:lang w:val="en-US"/>
+        </w:rPr>
+        <w:t>Javadoc</w:t>
+      </w:r>
+      <w:r>
+        <w:rPr>
+          <w:rFonts w:ascii="Times New Roman" w:hAnsi="Times New Roman"/>
+          <w:bCs/>
+          <w:sz w:val="24"/>
+          <w:szCs w:val="24"/>
+        </w:rPr>
+        <w:t xml:space="preserve">. </w:t>
+      </w:r>
+      <w:r>
+        <w:rPr>
+          <w:rFonts w:ascii="Times New Roman" w:hAnsi="Times New Roman"/>
+          <w:bCs/>
+          <w:sz w:val="24"/>
+          <w:szCs w:val="24"/>
+        </w:rPr>
+        <w:t xml:space="preserve">Был приобретен опыт по написанию </w:t>
+      </w:r>
+      <w:r>
+        <w:rPr>
+          <w:rFonts w:ascii="Times New Roman" w:hAnsi="Times New Roman"/>
+          <w:bCs/>
+          <w:sz w:val="24"/>
+          <w:szCs w:val="24"/>
+        </w:rPr>
+        <w:t xml:space="preserve">консольного приложения на языке </w:t>
+      </w:r>
+      <w:r>
+        <w:rPr>
+          <w:rFonts w:ascii="Times New Roman" w:hAnsi="Times New Roman"/>
+          <w:bCs/>
+          <w:sz w:val="24"/>
+          <w:szCs w:val="24"/>
+          <w:lang w:val="en-US"/>
+        </w:rPr>
+        <w:t>Java</w:t>
+      </w:r>
+      <w:r>
+        <w:rPr>
+          <w:rFonts w:ascii="Times New Roman" w:hAnsi="Times New Roman"/>
+          <w:bCs/>
+          <w:sz w:val="24"/>
+          <w:szCs w:val="24"/>
+        </w:rPr>
+        <w:t xml:space="preserve">.  </w:t>
+      </w:r>
     </w:p>
     <w:sectPr>
       <w:pgSz w:w="11906" w:h="16838"/>

</xml_diff>

<commit_message>
Updated report + formatting fixes
</commit_message>
<xml_diff>
--- a/Богатов А. Программирование_5.docx
+++ b/Богатов А. Программирование_5.docx
@@ -1117,7 +1117,29 @@
           <w:szCs w:val="21"/>
           <w:lang w:eastAsia="ru-RU"/>
         </w:rPr>
-        <w:t xml:space="preserve"> прав доступа к файлу и т.п.).</w:t>
+        <w:t xml:space="preserve"> прав доступа к файлу и </w:t>
+      </w:r>
+      <w:proofErr w:type="gramStart"/>
+      <w:r>
+        <w:rPr>
+          <w:rFonts w:ascii="Helvetica" w:eastAsia="Times New Roman" w:hAnsi="Helvetica" w:cs="Helvetica"/>
+          <w:color w:val="333333"/>
+          <w:sz w:val="21"/>
+          <w:szCs w:val="21"/>
+          <w:lang w:eastAsia="ru-RU"/>
+        </w:rPr>
+        <w:t>т.п.</w:t>
+      </w:r>
+      <w:proofErr w:type="gramEnd"/>
+      <w:r>
+        <w:rPr>
+          <w:rFonts w:ascii="Helvetica" w:eastAsia="Times New Roman" w:hAnsi="Helvetica" w:cs="Helvetica"/>
+          <w:color w:val="333333"/>
+          <w:sz w:val="21"/>
+          <w:szCs w:val="21"/>
+          <w:lang w:eastAsia="ru-RU"/>
+        </w:rPr>
+        <w:t>).</w:t>
       </w:r>
     </w:p>
     <w:p>
@@ -1220,7 +1242,29 @@
           <w:szCs w:val="21"/>
           <w:lang w:eastAsia="ru-RU"/>
         </w:rPr>
-        <w:t> : вывести в стандартный поток вывода информацию о коллекции (тип, дата инициализации, количество элементов и т.д.)</w:t>
+        <w:t xml:space="preserve"> : вывести в стандартный поток вывода информацию о коллекции (тип, дата инициализации, количество элементов и </w:t>
+      </w:r>
+      <w:proofErr w:type="gramStart"/>
+      <w:r>
+        <w:rPr>
+          <w:rFonts w:ascii="Helvetica" w:eastAsia="Times New Roman" w:hAnsi="Helvetica" w:cs="Helvetica"/>
+          <w:color w:val="333333"/>
+          <w:sz w:val="21"/>
+          <w:szCs w:val="21"/>
+          <w:lang w:eastAsia="ru-RU"/>
+        </w:rPr>
+        <w:t>т.д.</w:t>
+      </w:r>
+      <w:proofErr w:type="gramEnd"/>
+      <w:r>
+        <w:rPr>
+          <w:rFonts w:ascii="Helvetica" w:eastAsia="Times New Roman" w:hAnsi="Helvetica" w:cs="Helvetica"/>
+          <w:color w:val="333333"/>
+          <w:sz w:val="21"/>
+          <w:szCs w:val="21"/>
+          <w:lang w:eastAsia="ru-RU"/>
+        </w:rPr>
+        <w:t>)</w:t>
       </w:r>
     </w:p>
     <w:p>
@@ -2354,7 +2398,29 @@
           <w:szCs w:val="21"/>
           <w:lang w:eastAsia="ru-RU"/>
         </w:rPr>
-        <w:t>; введена строка вместо числа; введённое число не входит в указанные границы и т.п.) должно быть показано сообщение об ошибке и предложено повторить ввод поля.</w:t>
+        <w:t xml:space="preserve">; введена строка вместо числа; введённое число не входит в указанные границы и </w:t>
+      </w:r>
+      <w:proofErr w:type="gramStart"/>
+      <w:r>
+        <w:rPr>
+          <w:rFonts w:ascii="Helvetica" w:eastAsia="Times New Roman" w:hAnsi="Helvetica" w:cs="Helvetica"/>
+          <w:color w:val="333333"/>
+          <w:sz w:val="21"/>
+          <w:szCs w:val="21"/>
+          <w:lang w:eastAsia="ru-RU"/>
+        </w:rPr>
+        <w:t>т.п.</w:t>
+      </w:r>
+      <w:proofErr w:type="gramEnd"/>
+      <w:r>
+        <w:rPr>
+          <w:rFonts w:ascii="Helvetica" w:eastAsia="Times New Roman" w:hAnsi="Helvetica" w:cs="Helvetica"/>
+          <w:color w:val="333333"/>
+          <w:sz w:val="21"/>
+          <w:szCs w:val="21"/>
+          <w:lang w:eastAsia="ru-RU"/>
+        </w:rPr>
+        <w:t>) должно быть показано сообщение об ошибке и предложено повторить ввод поля.</w:t>
       </w:r>
     </w:p>
     <w:p>
@@ -5916,10 +5982,10 @@
           <w:szCs w:val="24"/>
         </w:rPr>
         <w:drawing>
-          <wp:inline distT="0" distB="0" distL="0" distR="0" wp14:anchorId="3486EE28" wp14:editId="260B1BA9">
-            <wp:extent cx="6097900" cy="1210963"/>
+          <wp:inline distT="0" distB="0" distL="0" distR="0" wp14:anchorId="2EE81BFB" wp14:editId="337B8182">
+            <wp:extent cx="6416520" cy="1266825"/>
             <wp:effectExtent l="0" t="0" r="0" b="0"/>
-            <wp:docPr id="3" name="Рисунок 3"/>
+            <wp:docPr id="2" name="Рисунок 2"/>
             <wp:cNvGraphicFramePr>
               <a:graphicFrameLocks xmlns:a="http://schemas.openxmlformats.org/drawingml/2006/main" noChangeAspect="1"/>
             </wp:cNvGraphicFramePr>
@@ -5948,7 +6014,7 @@
                   <pic:spPr bwMode="auto">
                     <a:xfrm>
                       <a:off x="0" y="0"/>
-                      <a:ext cx="6157297" cy="1222758"/>
+                      <a:ext cx="6416520" cy="1266825"/>
                     </a:xfrm>
                     <a:prstGeom prst="rect">
                       <a:avLst/>

</xml_diff>